<commit_message>
Injecting data through constructor and setter method code and doc uploaded
</commit_message>
<xml_diff>
--- a/Docs for spring doc/Spring Framework.docx
+++ b/Docs for spring doc/Spring Framework.docx
@@ -159,25 +159,7 @@
           <w:sz w:val="36"/>
           <w:szCs w:val="36"/>
         </w:rPr>
-        <w:t xml:space="preserve">IOC, </w:t>
-      </w:r>
-      <w:r>
-        <w:rPr>
-          <w:b/>
-          <w:bCs/>
-          <w:sz w:val="36"/>
-          <w:szCs w:val="36"/>
-        </w:rPr>
-        <w:t>Context</w:t>
-      </w:r>
-      <w:r>
-        <w:rPr>
-          <w:b/>
-          <w:bCs/>
-          <w:sz w:val="36"/>
-          <w:szCs w:val="36"/>
-        </w:rPr>
-        <w:t xml:space="preserve">, AOP, ORM, </w:t>
+        <w:t xml:space="preserve">IOC, Context, AOP, ORM, </w:t>
       </w:r>
       <w:proofErr w:type="spellStart"/>
       <w:r>
@@ -1066,6 +1048,67 @@
         </w:rPr>
       </w:pPr>
     </w:p>
+    <w:p>
+      <w:pPr>
+        <w:jc w:val="center"/>
+        <w:rPr>
+          <w:b/>
+          <w:bCs/>
+          <w:sz w:val="32"/>
+          <w:szCs w:val="32"/>
+        </w:rPr>
+      </w:pPr>
+      <w:r>
+        <w:rPr>
+          <w:b/>
+          <w:bCs/>
+          <w:sz w:val="32"/>
+          <w:szCs w:val="32"/>
+        </w:rPr>
+        <w:lastRenderedPageBreak/>
+        <w:t>Injecting Data to the variables</w:t>
+      </w:r>
+    </w:p>
+    <w:p>
+      <w:pPr>
+        <w:pStyle w:val="ListParagraph"/>
+        <w:numPr>
+          <w:ilvl w:val="0"/>
+          <w:numId w:val="6"/>
+        </w:numPr>
+        <w:rPr>
+          <w:sz w:val="32"/>
+          <w:szCs w:val="32"/>
+        </w:rPr>
+      </w:pPr>
+      <w:r>
+        <w:rPr>
+          <w:sz w:val="32"/>
+          <w:szCs w:val="32"/>
+        </w:rPr>
+        <w:t>Constructor injection</w:t>
+      </w:r>
+    </w:p>
+    <w:p>
+      <w:pPr>
+        <w:pStyle w:val="ListParagraph"/>
+        <w:numPr>
+          <w:ilvl w:val="0"/>
+          <w:numId w:val="6"/>
+        </w:numPr>
+        <w:rPr>
+          <w:sz w:val="32"/>
+          <w:szCs w:val="32"/>
+        </w:rPr>
+      </w:pPr>
+      <w:r>
+        <w:rPr>
+          <w:sz w:val="32"/>
+          <w:szCs w:val="32"/>
+        </w:rPr>
+        <w:t>Setter injection</w:t>
+      </w:r>
+    </w:p>
     <w:sectPr>
       <w:pgSz w:w="12240" w:h="15840"/>
       <w:pgMar w:top="1440" w:right="1440" w:bottom="1440" w:left="1440" w:header="720" w:footer="720" w:gutter="0"/>
@@ -1079,6 +1122,95 @@
 <file path=word/numbering.xml><?xml version="1.0" encoding="utf-8"?>
 <w:numbering xmlns:wpc="http://schemas.microsoft.com/office/word/2010/wordprocessingCanvas" xmlns:cx="http://schemas.microsoft.com/office/drawing/2014/chartex" xmlns:cx1="http://schemas.microsoft.com/office/drawing/2015/9/8/chartex" xmlns:cx2="http://schemas.microsoft.com/office/drawing/2015/10/21/chartex" xmlns:cx3="http://schemas.microsoft.com/office/drawing/2016/5/9/chartex" xmlns:cx4="http://schemas.microsoft.com/office/drawing/2016/5/10/chartex" xmlns:cx5="http://schemas.microsoft.com/office/drawing/2016/5/11/chartex" xmlns:cx6="http://schemas.microsoft.com/office/drawing/2016/5/12/chartex" xmlns:cx7="http://schemas.microsoft.com/office/drawing/2016/5/13/chartex" xmlns:cx8="http://schemas.microsoft.com/office/drawing/2016/5/14/chartex" xmlns:mc="http://schemas.openxmlformats.org/markup-compatibility/2006" xmlns:aink="http://schemas.microsoft.com/office/drawing/2016/ink" xmlns:am3d="http://schemas.microsoft.com/office/drawing/2017/model3d" xmlns:o="urn:schemas-microsoft-com:office:office" xmlns:oel="http://schemas.microsoft.com/office/2019/extlst" xmlns:r="http://schemas.openxmlformats.org/officeDocument/2006/relationships" xmlns:m="http://schemas.openxmlformats.org/officeDocument/2006/math" xmlns:v="urn:schemas-microsoft-com:vml" xmlns:wp14="http://schemas.microsoft.com/office/word/2010/wordprocessingDrawing" xmlns:wp="http://schemas.openxmlformats.org/drawingml/2006/wordprocessingDrawing" xmlns:w10="urn:schemas-microsoft-com:office:word" xmlns:w="http://schemas.openxmlformats.org/wordprocessingml/2006/main" xmlns:w14="http://schemas.microsoft.com/office/word/2010/wordml" xmlns:w15="http://schemas.microsoft.com/office/word/2012/wordml" xmlns:w16cex="http://schemas.microsoft.com/office/word/2018/wordml/cex" xmlns:w16cid="http://schemas.microsoft.com/office/word/2016/wordml/cid" xmlns:w16="http://schemas.microsoft.com/office/word/2018/wordml" xmlns:w16du="http://schemas.microsoft.com/office/word/2023/wordml/word16du" xmlns:w16sdtdh="http://schemas.microsoft.com/office/word/2020/wordml/sdtdatahash" xmlns:w16sdtfl="http://schemas.microsoft.com/office/word/2024/wordml/sdtformatlock" xmlns:w16se="http://schemas.microsoft.com/office/word/2015/wordml/symex" xmlns:wpg="http://schemas.microsoft.com/office/word/2010/wordprocessingGroup" xmlns:wpi="http://schemas.microsoft.com/office/word/2010/wordprocessingInk" xmlns:wne="http://schemas.microsoft.com/office/word/2006/wordml" xmlns:wps="http://schemas.microsoft.com/office/word/2010/wordprocessingShape" mc:Ignorable="w14 w15 w16se w16cid w16 w16cex w16sdtdh w16sdtfl w16du wp14">
   <w:abstractNum w:abstractNumId="0" w15:restartNumberingAfterBreak="0">
+    <w:nsid w:val="082A6715"/>
+    <w:multiLevelType w:val="hybridMultilevel"/>
+    <w:tmpl w:val="F0D26876"/>
+    <w:lvl w:ilvl="0" w:tplc="0409000F">
+      <w:start w:val="1"/>
+      <w:numFmt w:val="decimal"/>
+      <w:lvlText w:val="%1."/>
+      <w:lvlJc w:val="left"/>
+      <w:pPr>
+        <w:ind w:left="720" w:hanging="360"/>
+      </w:pPr>
+      <w:rPr>
+        <w:rFonts w:hint="default"/>
+      </w:rPr>
+    </w:lvl>
+    <w:lvl w:ilvl="1" w:tplc="04090019" w:tentative="1">
+      <w:start w:val="1"/>
+      <w:numFmt w:val="lowerLetter"/>
+      <w:lvlText w:val="%2."/>
+      <w:lvlJc w:val="left"/>
+      <w:pPr>
+        <w:ind w:left="1440" w:hanging="360"/>
+      </w:pPr>
+    </w:lvl>
+    <w:lvl w:ilvl="2" w:tplc="0409001B" w:tentative="1">
+      <w:start w:val="1"/>
+      <w:numFmt w:val="lowerRoman"/>
+      <w:lvlText w:val="%3."/>
+      <w:lvlJc w:val="right"/>
+      <w:pPr>
+        <w:ind w:left="2160" w:hanging="180"/>
+      </w:pPr>
+    </w:lvl>
+    <w:lvl w:ilvl="3" w:tplc="0409000F" w:tentative="1">
+      <w:start w:val="1"/>
+      <w:numFmt w:val="decimal"/>
+      <w:lvlText w:val="%4."/>
+      <w:lvlJc w:val="left"/>
+      <w:pPr>
+        <w:ind w:left="2880" w:hanging="360"/>
+      </w:pPr>
+    </w:lvl>
+    <w:lvl w:ilvl="4" w:tplc="04090019" w:tentative="1">
+      <w:start w:val="1"/>
+      <w:numFmt w:val="lowerLetter"/>
+      <w:lvlText w:val="%5."/>
+      <w:lvlJc w:val="left"/>
+      <w:pPr>
+        <w:ind w:left="3600" w:hanging="360"/>
+      </w:pPr>
+    </w:lvl>
+    <w:lvl w:ilvl="5" w:tplc="0409001B" w:tentative="1">
+      <w:start w:val="1"/>
+      <w:numFmt w:val="lowerRoman"/>
+      <w:lvlText w:val="%6."/>
+      <w:lvlJc w:val="right"/>
+      <w:pPr>
+        <w:ind w:left="4320" w:hanging="180"/>
+      </w:pPr>
+    </w:lvl>
+    <w:lvl w:ilvl="6" w:tplc="0409000F" w:tentative="1">
+      <w:start w:val="1"/>
+      <w:numFmt w:val="decimal"/>
+      <w:lvlText w:val="%7."/>
+      <w:lvlJc w:val="left"/>
+      <w:pPr>
+        <w:ind w:left="5040" w:hanging="360"/>
+      </w:pPr>
+    </w:lvl>
+    <w:lvl w:ilvl="7" w:tplc="04090019" w:tentative="1">
+      <w:start w:val="1"/>
+      <w:numFmt w:val="lowerLetter"/>
+      <w:lvlText w:val="%8."/>
+      <w:lvlJc w:val="left"/>
+      <w:pPr>
+        <w:ind w:left="5760" w:hanging="360"/>
+      </w:pPr>
+    </w:lvl>
+    <w:lvl w:ilvl="8" w:tplc="0409001B" w:tentative="1">
+      <w:start w:val="1"/>
+      <w:numFmt w:val="lowerRoman"/>
+      <w:lvlText w:val="%9."/>
+      <w:lvlJc w:val="right"/>
+      <w:pPr>
+        <w:ind w:left="6480" w:hanging="180"/>
+      </w:pPr>
+    </w:lvl>
+  </w:abstractNum>
+  <w:abstractNum w:abstractNumId="1" w15:restartNumberingAfterBreak="0">
     <w:nsid w:val="254C0A49"/>
     <w:multiLevelType w:val="hybridMultilevel"/>
     <w:tmpl w:val="C62E7824"/>
@@ -1190,7 +1322,7 @@
       </w:rPr>
     </w:lvl>
   </w:abstractNum>
-  <w:abstractNum w:abstractNumId="1" w15:restartNumberingAfterBreak="0">
+  <w:abstractNum w:abstractNumId="2" w15:restartNumberingAfterBreak="0">
     <w:nsid w:val="388C1719"/>
     <w:multiLevelType w:val="hybridMultilevel"/>
     <w:tmpl w:val="7F7C5EB8"/>
@@ -1279,7 +1411,7 @@
       </w:pPr>
     </w:lvl>
   </w:abstractNum>
-  <w:abstractNum w:abstractNumId="2" w15:restartNumberingAfterBreak="0">
+  <w:abstractNum w:abstractNumId="3" w15:restartNumberingAfterBreak="0">
     <w:nsid w:val="42723F6B"/>
     <w:multiLevelType w:val="hybridMultilevel"/>
     <w:tmpl w:val="2A42B274"/>
@@ -1368,7 +1500,7 @@
       </w:pPr>
     </w:lvl>
   </w:abstractNum>
-  <w:abstractNum w:abstractNumId="3" w15:restartNumberingAfterBreak="0">
+  <w:abstractNum w:abstractNumId="4" w15:restartNumberingAfterBreak="0">
     <w:nsid w:val="5D815CB9"/>
     <w:multiLevelType w:val="hybridMultilevel"/>
     <w:tmpl w:val="FAA0918A"/>
@@ -1457,7 +1589,7 @@
       </w:pPr>
     </w:lvl>
   </w:abstractNum>
-  <w:abstractNum w:abstractNumId="4" w15:restartNumberingAfterBreak="0">
+  <w:abstractNum w:abstractNumId="5" w15:restartNumberingAfterBreak="0">
     <w:nsid w:val="71CD03FF"/>
     <w:multiLevelType w:val="hybridMultilevel"/>
     <w:tmpl w:val="F3DE2486"/>
@@ -1570,19 +1702,22 @@
     </w:lvl>
   </w:abstractNum>
   <w:num w:numId="1" w16cid:durableId="38819672">
+    <w:abstractNumId w:val="5"/>
+  </w:num>
+  <w:num w:numId="2" w16cid:durableId="1638686534">
+    <w:abstractNumId w:val="1"/>
+  </w:num>
+  <w:num w:numId="3" w16cid:durableId="1986617366">
     <w:abstractNumId w:val="4"/>
   </w:num>
-  <w:num w:numId="2" w16cid:durableId="1638686534">
-    <w:abstractNumId w:val="0"/>
+  <w:num w:numId="4" w16cid:durableId="1943367762">
+    <w:abstractNumId w:val="2"/>
   </w:num>
-  <w:num w:numId="3" w16cid:durableId="1986617366">
+  <w:num w:numId="5" w16cid:durableId="867181817">
     <w:abstractNumId w:val="3"/>
   </w:num>
-  <w:num w:numId="4" w16cid:durableId="1943367762">
-    <w:abstractNumId w:val="1"/>
-  </w:num>
-  <w:num w:numId="5" w16cid:durableId="867181817">
-    <w:abstractNumId w:val="2"/>
+  <w:num w:numId="6" w16cid:durableId="294458268">
+    <w:abstractNumId w:val="0"/>
   </w:num>
 </w:numbering>
 </file>

</xml_diff>

<commit_message>
Object creation using Annotations code and doc uploaded
</commit_message>
<xml_diff>
--- a/Docs for spring doc/Spring Framework.docx
+++ b/Docs for spring doc/Spring Framework.docx
@@ -27,16 +27,12 @@
         <w:pStyle w:val="ListParagraph"/>
         <w:jc w:val="center"/>
         <w:rPr>
-          <w:b/>
-          <w:bCs/>
           <w:sz w:val="36"/>
           <w:szCs w:val="36"/>
         </w:rPr>
       </w:pPr>
       <w:r>
         <w:rPr>
-          <w:b/>
-          <w:bCs/>
           <w:sz w:val="36"/>
           <w:szCs w:val="36"/>
         </w:rPr>
@@ -44,8 +40,6 @@
       </w:r>
       <w:r>
         <w:rPr>
-          <w:b/>
-          <w:bCs/>
           <w:sz w:val="36"/>
           <w:szCs w:val="36"/>
         </w:rPr>
@@ -57,16 +51,12 @@
         <w:pStyle w:val="ListParagraph"/>
         <w:jc w:val="center"/>
         <w:rPr>
-          <w:b/>
-          <w:bCs/>
           <w:sz w:val="36"/>
           <w:szCs w:val="36"/>
         </w:rPr>
       </w:pPr>
       <w:r>
         <w:rPr>
-          <w:b/>
-          <w:bCs/>
           <w:sz w:val="36"/>
           <w:szCs w:val="36"/>
         </w:rPr>
@@ -74,8 +64,6 @@
       </w:r>
       <w:r>
         <w:rPr>
-          <w:b/>
-          <w:bCs/>
           <w:sz w:val="36"/>
           <w:szCs w:val="36"/>
         </w:rPr>
@@ -83,8 +71,6 @@
       </w:r>
       <w:r>
         <w:rPr>
-          <w:b/>
-          <w:bCs/>
           <w:sz w:val="36"/>
           <w:szCs w:val="36"/>
         </w:rPr>
@@ -92,8 +78,6 @@
       </w:r>
       <w:r>
         <w:rPr>
-          <w:b/>
-          <w:bCs/>
           <w:sz w:val="36"/>
           <w:szCs w:val="36"/>
         </w:rPr>
@@ -146,16 +130,12 @@
         <w:pStyle w:val="ListParagraph"/>
         <w:jc w:val="center"/>
         <w:rPr>
-          <w:b/>
-          <w:bCs/>
           <w:sz w:val="36"/>
           <w:szCs w:val="36"/>
         </w:rPr>
       </w:pPr>
       <w:r>
         <w:rPr>
-          <w:b/>
-          <w:bCs/>
           <w:sz w:val="36"/>
           <w:szCs w:val="36"/>
         </w:rPr>
@@ -164,8 +144,6 @@
       <w:proofErr w:type="spellStart"/>
       <w:r>
         <w:rPr>
-          <w:b/>
-          <w:bCs/>
           <w:sz w:val="36"/>
           <w:szCs w:val="36"/>
         </w:rPr>
@@ -174,8 +152,6 @@
       <w:proofErr w:type="spellEnd"/>
       <w:r>
         <w:rPr>
-          <w:b/>
-          <w:bCs/>
           <w:sz w:val="36"/>
           <w:szCs w:val="36"/>
         </w:rPr>
@@ -187,16 +163,12 @@
         <w:pStyle w:val="ListParagraph"/>
         <w:jc w:val="center"/>
         <w:rPr>
-          <w:b/>
-          <w:bCs/>
           <w:sz w:val="36"/>
           <w:szCs w:val="36"/>
         </w:rPr>
       </w:pPr>
       <w:r>
         <w:rPr>
-          <w:b/>
-          <w:bCs/>
           <w:sz w:val="36"/>
           <w:szCs w:val="36"/>
         </w:rPr>
@@ -204,8 +176,6 @@
       </w:r>
       <w:r>
         <w:rPr>
-          <w:b/>
-          <w:bCs/>
           <w:sz w:val="36"/>
           <w:szCs w:val="36"/>
         </w:rPr>
@@ -214,8 +184,6 @@
       <w:proofErr w:type="spellStart"/>
       <w:r>
         <w:rPr>
-          <w:b/>
-          <w:bCs/>
           <w:sz w:val="36"/>
           <w:szCs w:val="36"/>
         </w:rPr>
@@ -224,8 +192,6 @@
       <w:proofErr w:type="spellEnd"/>
       <w:r>
         <w:rPr>
-          <w:b/>
-          <w:bCs/>
           <w:sz w:val="36"/>
           <w:szCs w:val="36"/>
         </w:rPr>
@@ -807,25 +773,7 @@
                 <w:sz w:val="32"/>
                 <w:szCs w:val="32"/>
               </w:rPr>
-              <w:t>ApplicationCo</w:t>
-            </w:r>
-            <w:r>
-              <w:rPr>
-                <w:b/>
-                <w:bCs/>
-                <w:sz w:val="32"/>
-                <w:szCs w:val="32"/>
-              </w:rPr>
-              <w:t>sssss</w:t>
-            </w:r>
-            <w:r>
-              <w:rPr>
-                <w:b/>
-                <w:bCs/>
-                <w:sz w:val="32"/>
-                <w:szCs w:val="32"/>
-              </w:rPr>
-              <w:t>ntext</w:t>
+              <w:t>ApplicationContext</w:t>
             </w:r>
             <w:proofErr w:type="spellEnd"/>
           </w:p>
@@ -1108,6 +1056,309 @@
         </w:rPr>
         <w:t>Setter injection</w:t>
       </w:r>
+    </w:p>
+    <w:p>
+      <w:pPr>
+        <w:rPr>
+          <w:sz w:val="32"/>
+          <w:szCs w:val="32"/>
+        </w:rPr>
+      </w:pPr>
+    </w:p>
+    <w:p>
+      <w:pPr>
+        <w:jc w:val="center"/>
+        <w:rPr>
+          <w:b/>
+          <w:bCs/>
+          <w:sz w:val="32"/>
+          <w:szCs w:val="32"/>
+        </w:rPr>
+      </w:pPr>
+      <w:r>
+        <w:rPr>
+          <w:b/>
+          <w:bCs/>
+          <w:sz w:val="32"/>
+          <w:szCs w:val="32"/>
+        </w:rPr>
+        <w:t>What is Dependency Injection</w:t>
+      </w:r>
+    </w:p>
+    <w:p>
+      <w:pPr>
+        <w:pStyle w:val="ListParagraph"/>
+        <w:numPr>
+          <w:ilvl w:val="0"/>
+          <w:numId w:val="2"/>
+        </w:numPr>
+        <w:rPr>
+          <w:sz w:val="32"/>
+          <w:szCs w:val="32"/>
+        </w:rPr>
+      </w:pPr>
+      <w:r>
+        <w:rPr>
+          <w:sz w:val="32"/>
+          <w:szCs w:val="32"/>
+        </w:rPr>
+        <w:t>It uses to connect two classes together and at the same time keeping them independent</w:t>
+      </w:r>
+    </w:p>
+    <w:p>
+      <w:pPr>
+        <w:rPr>
+          <w:sz w:val="32"/>
+          <w:szCs w:val="32"/>
+        </w:rPr>
+      </w:pPr>
+      <w:r>
+        <w:rPr>
+          <w:sz w:val="32"/>
+          <w:szCs w:val="32"/>
+        </w:rPr>
+        <w:t xml:space="preserve">class </w:t>
+      </w:r>
+      <w:r>
+        <w:rPr>
+          <w:sz w:val="32"/>
+          <w:szCs w:val="32"/>
+        </w:rPr>
+        <w:t>Car</w:t>
+      </w:r>
+      <w:r>
+        <w:rPr>
+          <w:sz w:val="32"/>
+          <w:szCs w:val="32"/>
+        </w:rPr>
+        <w:t xml:space="preserve">                                          class </w:t>
+      </w:r>
+      <w:r>
+        <w:rPr>
+          <w:sz w:val="32"/>
+          <w:szCs w:val="32"/>
+        </w:rPr>
+        <w:t>Engine</w:t>
+      </w:r>
+      <w:r>
+        <w:rPr>
+          <w:sz w:val="32"/>
+          <w:szCs w:val="32"/>
+        </w:rPr>
+        <w:t xml:space="preserve"> {}</w:t>
+      </w:r>
+    </w:p>
+    <w:p>
+      <w:pPr>
+        <w:rPr>
+          <w:sz w:val="32"/>
+          <w:szCs w:val="32"/>
+        </w:rPr>
+      </w:pPr>
+      <w:r>
+        <w:rPr>
+          <w:sz w:val="32"/>
+          <w:szCs w:val="32"/>
+        </w:rPr>
+        <w:t>{</w:t>
+      </w:r>
+    </w:p>
+    <w:p>
+      <w:pPr>
+        <w:ind w:firstLine="720"/>
+        <w:rPr>
+          <w:sz w:val="32"/>
+          <w:szCs w:val="32"/>
+        </w:rPr>
+      </w:pPr>
+      <w:r>
+        <w:rPr>
+          <w:sz w:val="32"/>
+          <w:szCs w:val="32"/>
+        </w:rPr>
+        <w:t xml:space="preserve">Engine </w:t>
+      </w:r>
+      <w:proofErr w:type="spellStart"/>
+      <w:r>
+        <w:rPr>
+          <w:sz w:val="32"/>
+          <w:szCs w:val="32"/>
+        </w:rPr>
+        <w:t>engine</w:t>
+      </w:r>
+      <w:proofErr w:type="spellEnd"/>
+      <w:r>
+        <w:rPr>
+          <w:sz w:val="32"/>
+          <w:szCs w:val="32"/>
+        </w:rPr>
+        <w:t>;</w:t>
+      </w:r>
+    </w:p>
+    <w:p>
+      <w:pPr>
+        <w:rPr>
+          <w:sz w:val="32"/>
+          <w:szCs w:val="32"/>
+        </w:rPr>
+      </w:pPr>
+      <w:r>
+        <w:rPr>
+          <w:sz w:val="32"/>
+          <w:szCs w:val="32"/>
+        </w:rPr>
+        <w:t>}</w:t>
+      </w:r>
+    </w:p>
+    <w:p>
+      <w:pPr>
+        <w:pStyle w:val="ListParagraph"/>
+        <w:numPr>
+          <w:ilvl w:val="0"/>
+          <w:numId w:val="2"/>
+        </w:numPr>
+        <w:rPr>
+          <w:sz w:val="32"/>
+          <w:szCs w:val="32"/>
+        </w:rPr>
+      </w:pPr>
+      <w:r>
+        <w:rPr>
+          <w:sz w:val="32"/>
+          <w:szCs w:val="32"/>
+        </w:rPr>
+        <w:t>Two ways:</w:t>
+      </w:r>
+    </w:p>
+    <w:p>
+      <w:pPr>
+        <w:pStyle w:val="ListParagraph"/>
+        <w:numPr>
+          <w:ilvl w:val="1"/>
+          <w:numId w:val="2"/>
+        </w:numPr>
+        <w:rPr>
+          <w:sz w:val="32"/>
+          <w:szCs w:val="32"/>
+        </w:rPr>
+      </w:pPr>
+      <w:r>
+        <w:rPr>
+          <w:sz w:val="32"/>
+          <w:szCs w:val="32"/>
+        </w:rPr>
+        <w:t>Constructor</w:t>
+      </w:r>
+    </w:p>
+    <w:p>
+      <w:pPr>
+        <w:pStyle w:val="ListParagraph"/>
+        <w:numPr>
+          <w:ilvl w:val="1"/>
+          <w:numId w:val="2"/>
+        </w:numPr>
+        <w:rPr>
+          <w:sz w:val="32"/>
+          <w:szCs w:val="32"/>
+        </w:rPr>
+      </w:pPr>
+      <w:r>
+        <w:rPr>
+          <w:sz w:val="32"/>
+          <w:szCs w:val="32"/>
+        </w:rPr>
+        <w:t>Setter</w:t>
+      </w:r>
+    </w:p>
+    <w:p>
+      <w:pPr>
+        <w:rPr>
+          <w:sz w:val="32"/>
+          <w:szCs w:val="32"/>
+        </w:rPr>
+      </w:pPr>
+    </w:p>
+    <w:p>
+      <w:pPr>
+        <w:rPr>
+          <w:b/>
+          <w:bCs/>
+          <w:sz w:val="32"/>
+          <w:szCs w:val="32"/>
+        </w:rPr>
+      </w:pPr>
+      <w:r>
+        <w:rPr>
+          <w:b/>
+          <w:bCs/>
+          <w:sz w:val="32"/>
+          <w:szCs w:val="32"/>
+        </w:rPr>
+        <w:t>Spring Annotations</w:t>
+      </w:r>
+      <w:r>
+        <w:rPr>
+          <w:b/>
+          <w:bCs/>
+          <w:sz w:val="32"/>
+          <w:szCs w:val="32"/>
+        </w:rPr>
+        <w:t>:</w:t>
+      </w:r>
+    </w:p>
+    <w:p>
+      <w:pPr>
+        <w:rPr>
+          <w:sz w:val="32"/>
+          <w:szCs w:val="32"/>
+        </w:rPr>
+      </w:pPr>
+      <w:r>
+        <w:rPr>
+          <w:sz w:val="32"/>
+          <w:szCs w:val="32"/>
+        </w:rPr>
+        <w:t>@Component</w:t>
+      </w:r>
+      <w:r>
+        <w:rPr>
+          <w:sz w:val="32"/>
+          <w:szCs w:val="32"/>
+        </w:rPr>
+        <w:t xml:space="preserve"> </w:t>
+      </w:r>
+      <w:r>
+        <w:rPr>
+          <w:sz w:val="32"/>
+          <w:szCs w:val="32"/>
+        </w:rPr>
+        <w:sym w:font="Wingdings" w:char="F0E0"/>
+      </w:r>
+      <w:r>
+        <w:rPr>
+          <w:sz w:val="32"/>
+          <w:szCs w:val="32"/>
+        </w:rPr>
+        <w:t xml:space="preserve"> @Service, @Repository, //@Controller</w:t>
+      </w:r>
+    </w:p>
+    <w:p>
+      <w:pPr>
+        <w:rPr>
+          <w:sz w:val="32"/>
+          <w:szCs w:val="32"/>
+        </w:rPr>
+      </w:pPr>
+    </w:p>
+    <w:p>
+      <w:pPr>
+        <w:pStyle w:val="ListParagraph"/>
+        <w:ind w:left="1620"/>
+        <w:rPr>
+          <w:sz w:val="32"/>
+          <w:szCs w:val="32"/>
+        </w:rPr>
+      </w:pPr>
     </w:p>
     <w:sectPr>
       <w:pgSz w:w="12240" w:h="15840"/>

</xml_diff>

<commit_message>
value and autowired annotations code and doc uploaded
</commit_message>
<xml_diff>
--- a/Docs for spring doc/Spring Framework.docx
+++ b/Docs for spring doc/Spring Framework.docx
@@ -1349,16 +1349,117 @@
           <w:szCs w:val="32"/>
         </w:rPr>
       </w:pPr>
-    </w:p>
-    <w:p>
-      <w:pPr>
-        <w:pStyle w:val="ListParagraph"/>
-        <w:ind w:left="1620"/>
-        <w:rPr>
-          <w:sz w:val="32"/>
-          <w:szCs w:val="32"/>
-        </w:rPr>
-      </w:pPr>
+      <w:r>
+        <w:rPr>
+          <w:sz w:val="32"/>
+          <w:szCs w:val="32"/>
+        </w:rPr>
+        <w:t>@Value</w:t>
+      </w:r>
+    </w:p>
+    <w:p>
+      <w:pPr>
+        <w:rPr>
+          <w:b/>
+          <w:bCs/>
+          <w:sz w:val="32"/>
+          <w:szCs w:val="32"/>
+        </w:rPr>
+      </w:pPr>
+    </w:p>
+    <w:p>
+      <w:pPr>
+        <w:rPr>
+          <w:b/>
+          <w:bCs/>
+          <w:sz w:val="32"/>
+          <w:szCs w:val="32"/>
+        </w:rPr>
+      </w:pPr>
+    </w:p>
+    <w:p>
+      <w:pPr>
+        <w:rPr>
+          <w:b/>
+          <w:bCs/>
+          <w:sz w:val="32"/>
+          <w:szCs w:val="32"/>
+        </w:rPr>
+      </w:pPr>
+    </w:p>
+    <w:p>
+      <w:pPr>
+        <w:rPr>
+          <w:b/>
+          <w:bCs/>
+          <w:sz w:val="32"/>
+          <w:szCs w:val="32"/>
+        </w:rPr>
+      </w:pPr>
+      <w:r>
+        <w:rPr>
+          <w:b/>
+          <w:bCs/>
+          <w:sz w:val="32"/>
+          <w:szCs w:val="32"/>
+        </w:rPr>
+        <w:lastRenderedPageBreak/>
+        <w:t>Dependency injection</w:t>
+      </w:r>
+      <w:r>
+        <w:rPr>
+          <w:b/>
+          <w:bCs/>
+          <w:sz w:val="32"/>
+          <w:szCs w:val="32"/>
+        </w:rPr>
+        <w:t xml:space="preserve"> (@Autowired)</w:t>
+      </w:r>
+    </w:p>
+    <w:p>
+      <w:pPr>
+        <w:rPr>
+          <w:sz w:val="32"/>
+          <w:szCs w:val="32"/>
+        </w:rPr>
+      </w:pPr>
+      <w:r>
+        <w:rPr>
+          <w:sz w:val="32"/>
+          <w:szCs w:val="32"/>
+        </w:rPr>
+        <w:t>Variable injection</w:t>
+      </w:r>
+    </w:p>
+    <w:p>
+      <w:pPr>
+        <w:rPr>
+          <w:sz w:val="32"/>
+          <w:szCs w:val="32"/>
+        </w:rPr>
+      </w:pPr>
+      <w:r>
+        <w:rPr>
+          <w:sz w:val="32"/>
+          <w:szCs w:val="32"/>
+        </w:rPr>
+        <w:t>Constructor injection</w:t>
+      </w:r>
+    </w:p>
+    <w:p>
+      <w:pPr>
+        <w:rPr>
+          <w:sz w:val="32"/>
+          <w:szCs w:val="32"/>
+        </w:rPr>
+      </w:pPr>
+      <w:r>
+        <w:rPr>
+          <w:sz w:val="32"/>
+          <w:szCs w:val="32"/>
+        </w:rPr>
+        <w:t>Setter injection</w:t>
+      </w:r>
     </w:p>
     <w:sectPr>
       <w:pgSz w:w="12240" w:h="15840"/>
@@ -1470,7 +1571,7 @@
       <w:lvlText w:val=""/>
       <w:lvlJc w:val="left"/>
       <w:pPr>
-        <w:ind w:left="900" w:hanging="360"/>
+        <w:ind w:left="1211" w:hanging="360"/>
       </w:pPr>
       <w:rPr>
         <w:rFonts w:ascii="Wingdings" w:eastAsiaTheme="minorHAnsi" w:hAnsi="Wingdings" w:cstheme="minorBidi" w:hint="default"/>

</xml_diff>

<commit_message>
primary, qualifier annotations and lifecycle code and doc uploaded
</commit_message>
<xml_diff>
--- a/Docs for spring doc/Spring Framework.docx
+++ b/Docs for spring doc/Spring Framework.docx
@@ -1460,6 +1460,476 @@
         </w:rPr>
         <w:t>Setter injection</w:t>
       </w:r>
+    </w:p>
+    <w:p>
+      <w:pPr>
+        <w:rPr>
+          <w:sz w:val="32"/>
+          <w:szCs w:val="32"/>
+        </w:rPr>
+      </w:pPr>
+    </w:p>
+    <w:p>
+      <w:pPr>
+        <w:rPr>
+          <w:b/>
+          <w:bCs/>
+          <w:sz w:val="32"/>
+          <w:szCs w:val="32"/>
+        </w:rPr>
+      </w:pPr>
+      <w:r>
+        <w:rPr>
+          <w:b/>
+          <w:bCs/>
+          <w:sz w:val="32"/>
+          <w:szCs w:val="32"/>
+        </w:rPr>
+        <w:t>@Primary</w:t>
+      </w:r>
+    </w:p>
+    <w:p>
+      <w:pPr>
+        <w:rPr>
+          <w:b/>
+          <w:bCs/>
+          <w:sz w:val="32"/>
+          <w:szCs w:val="32"/>
+        </w:rPr>
+      </w:pPr>
+      <w:r>
+        <w:rPr>
+          <w:b/>
+          <w:bCs/>
+          <w:sz w:val="32"/>
+          <w:szCs w:val="32"/>
+        </w:rPr>
+        <w:t>@Qualifier -&gt; Powerful than Primary</w:t>
+      </w:r>
+    </w:p>
+    <w:p>
+      <w:pPr>
+        <w:rPr>
+          <w:b/>
+          <w:bCs/>
+          <w:sz w:val="32"/>
+          <w:szCs w:val="32"/>
+        </w:rPr>
+      </w:pPr>
+    </w:p>
+    <w:p>
+      <w:pPr>
+        <w:rPr>
+          <w:b/>
+          <w:bCs/>
+          <w:sz w:val="32"/>
+          <w:szCs w:val="32"/>
+        </w:rPr>
+      </w:pPr>
+    </w:p>
+    <w:p>
+      <w:pPr>
+        <w:jc w:val="center"/>
+        <w:rPr>
+          <w:b/>
+          <w:bCs/>
+          <w:sz w:val="32"/>
+          <w:szCs w:val="32"/>
+        </w:rPr>
+      </w:pPr>
+      <w:r>
+        <w:rPr>
+          <w:b/>
+          <w:bCs/>
+          <w:sz w:val="32"/>
+          <w:szCs w:val="32"/>
+        </w:rPr>
+        <w:t>Spring Bean Life Cycle</w:t>
+      </w:r>
+    </w:p>
+    <w:p>
+      <w:pPr>
+        <w:pStyle w:val="ListParagraph"/>
+        <w:numPr>
+          <w:ilvl w:val="0"/>
+          <w:numId w:val="2"/>
+        </w:numPr>
+        <w:rPr>
+          <w:sz w:val="32"/>
+          <w:szCs w:val="32"/>
+        </w:rPr>
+      </w:pPr>
+      <w:r>
+        <w:rPr>
+          <w:sz w:val="32"/>
+          <w:szCs w:val="32"/>
+        </w:rPr>
+        <w:t>Create the Objects for Component classes</w:t>
+      </w:r>
+    </w:p>
+    <w:p>
+      <w:pPr>
+        <w:pStyle w:val="ListParagraph"/>
+        <w:numPr>
+          <w:ilvl w:val="0"/>
+          <w:numId w:val="2"/>
+        </w:numPr>
+        <w:rPr>
+          <w:sz w:val="32"/>
+          <w:szCs w:val="32"/>
+        </w:rPr>
+      </w:pPr>
+      <w:r>
+        <w:rPr>
+          <w:sz w:val="32"/>
+          <w:szCs w:val="32"/>
+        </w:rPr>
+        <w:t>Perform Dependency Injection</w:t>
+      </w:r>
+    </w:p>
+    <w:p>
+      <w:pPr>
+        <w:pStyle w:val="ListParagraph"/>
+        <w:numPr>
+          <w:ilvl w:val="0"/>
+          <w:numId w:val="2"/>
+        </w:numPr>
+        <w:rPr>
+          <w:sz w:val="32"/>
+          <w:szCs w:val="32"/>
+        </w:rPr>
+      </w:pPr>
+      <w:r>
+        <w:rPr>
+          <w:sz w:val="32"/>
+          <w:szCs w:val="32"/>
+        </w:rPr>
+        <w:t xml:space="preserve">It will call </w:t>
+      </w:r>
+      <w:proofErr w:type="spellStart"/>
+      <w:r>
+        <w:rPr>
+          <w:sz w:val="32"/>
+          <w:szCs w:val="32"/>
+        </w:rPr>
+        <w:t>init</w:t>
+      </w:r>
+      <w:proofErr w:type="spellEnd"/>
+      <w:r>
+        <w:rPr>
+          <w:sz w:val="32"/>
+          <w:szCs w:val="32"/>
+        </w:rPr>
+        <w:t>-method</w:t>
+      </w:r>
+    </w:p>
+    <w:p>
+      <w:pPr>
+        <w:pStyle w:val="ListParagraph"/>
+        <w:numPr>
+          <w:ilvl w:val="0"/>
+          <w:numId w:val="2"/>
+        </w:numPr>
+        <w:rPr>
+          <w:sz w:val="32"/>
+          <w:szCs w:val="32"/>
+        </w:rPr>
+      </w:pPr>
+      <w:r>
+        <w:rPr>
+          <w:sz w:val="32"/>
+          <w:szCs w:val="32"/>
+        </w:rPr>
+        <w:t xml:space="preserve">Object utilization </w:t>
+      </w:r>
+    </w:p>
+    <w:p>
+      <w:pPr>
+        <w:pStyle w:val="ListParagraph"/>
+        <w:numPr>
+          <w:ilvl w:val="0"/>
+          <w:numId w:val="2"/>
+        </w:numPr>
+        <w:rPr>
+          <w:sz w:val="32"/>
+          <w:szCs w:val="32"/>
+        </w:rPr>
+      </w:pPr>
+      <w:r>
+        <w:rPr>
+          <w:sz w:val="32"/>
+          <w:szCs w:val="32"/>
+        </w:rPr>
+        <w:t>It will call destroy-method</w:t>
+      </w:r>
+    </w:p>
+    <w:p>
+      <w:pPr>
+        <w:rPr>
+          <w:b/>
+          <w:bCs/>
+          <w:sz w:val="32"/>
+          <w:szCs w:val="32"/>
+        </w:rPr>
+      </w:pPr>
+      <w:r>
+        <w:rPr>
+          <w:b/>
+          <w:bCs/>
+          <w:sz w:val="32"/>
+          <w:szCs w:val="32"/>
+        </w:rPr>
+        <w:t xml:space="preserve">Creation of </w:t>
+      </w:r>
+      <w:proofErr w:type="spellStart"/>
+      <w:r>
+        <w:rPr>
+          <w:b/>
+          <w:bCs/>
+          <w:sz w:val="32"/>
+          <w:szCs w:val="32"/>
+        </w:rPr>
+        <w:t>init</w:t>
+      </w:r>
+      <w:proofErr w:type="spellEnd"/>
+      <w:r>
+        <w:rPr>
+          <w:b/>
+          <w:bCs/>
+          <w:sz w:val="32"/>
+          <w:szCs w:val="32"/>
+        </w:rPr>
+        <w:t>-method:</w:t>
+      </w:r>
+    </w:p>
+    <w:p>
+      <w:pPr>
+        <w:rPr>
+          <w:sz w:val="32"/>
+          <w:szCs w:val="32"/>
+        </w:rPr>
+      </w:pPr>
+      <w:r>
+        <w:rPr>
+          <w:b/>
+          <w:bCs/>
+          <w:sz w:val="32"/>
+          <w:szCs w:val="32"/>
+        </w:rPr>
+        <w:tab/>
+      </w:r>
+      <w:r>
+        <w:rPr>
+          <w:sz w:val="32"/>
+          <w:szCs w:val="32"/>
+        </w:rPr>
+        <w:t>Syntax:</w:t>
+      </w:r>
+      <w:r>
+        <w:rPr>
+          <w:sz w:val="32"/>
+          <w:szCs w:val="32"/>
+        </w:rPr>
+        <w:t xml:space="preserve"> </w:t>
+      </w:r>
+      <w:r>
+        <w:rPr>
+          <w:sz w:val="32"/>
+          <w:szCs w:val="32"/>
+        </w:rPr>
+        <w:t>-</w:t>
+      </w:r>
+    </w:p>
+    <w:p>
+      <w:pPr>
+        <w:rPr>
+          <w:sz w:val="32"/>
+          <w:szCs w:val="32"/>
+        </w:rPr>
+      </w:pPr>
+      <w:r>
+        <w:rPr>
+          <w:sz w:val="32"/>
+          <w:szCs w:val="32"/>
+        </w:rPr>
+        <w:tab/>
+      </w:r>
+      <w:r>
+        <w:rPr>
+          <w:sz w:val="32"/>
+          <w:szCs w:val="32"/>
+        </w:rPr>
+        <w:tab/>
+        <w:t>public void karthik ()</w:t>
+      </w:r>
+    </w:p>
+    <w:p>
+      <w:pPr>
+        <w:ind w:left="720" w:firstLine="720"/>
+        <w:rPr>
+          <w:sz w:val="32"/>
+          <w:szCs w:val="32"/>
+        </w:rPr>
+      </w:pPr>
+      <w:r>
+        <w:rPr>
+          <w:sz w:val="32"/>
+          <w:szCs w:val="32"/>
+        </w:rPr>
+        <w:t>{</w:t>
+      </w:r>
+    </w:p>
+    <w:p>
+      <w:pPr>
+        <w:ind w:left="720" w:firstLine="720"/>
+        <w:rPr>
+          <w:sz w:val="32"/>
+          <w:szCs w:val="32"/>
+        </w:rPr>
+      </w:pPr>
+      <w:r>
+        <w:rPr>
+          <w:sz w:val="32"/>
+          <w:szCs w:val="32"/>
+        </w:rPr>
+        <w:t>}</w:t>
+      </w:r>
+    </w:p>
+    <w:p>
+      <w:pPr>
+        <w:rPr>
+          <w:sz w:val="32"/>
+          <w:szCs w:val="32"/>
+        </w:rPr>
+      </w:pPr>
+    </w:p>
+    <w:p>
+      <w:pPr>
+        <w:rPr>
+          <w:sz w:val="32"/>
+          <w:szCs w:val="32"/>
+        </w:rPr>
+      </w:pPr>
+    </w:p>
+    <w:p>
+      <w:pPr>
+        <w:rPr>
+          <w:sz w:val="32"/>
+          <w:szCs w:val="32"/>
+        </w:rPr>
+      </w:pPr>
+    </w:p>
+    <w:p>
+      <w:pPr>
+        <w:rPr>
+          <w:sz w:val="32"/>
+          <w:szCs w:val="32"/>
+        </w:rPr>
+      </w:pPr>
+    </w:p>
+    <w:p>
+      <w:pPr>
+        <w:rPr>
+          <w:sz w:val="32"/>
+          <w:szCs w:val="32"/>
+        </w:rPr>
+      </w:pPr>
+    </w:p>
+    <w:p>
+      <w:pPr>
+        <w:rPr>
+          <w:sz w:val="32"/>
+          <w:szCs w:val="32"/>
+        </w:rPr>
+      </w:pPr>
+    </w:p>
+    <w:p>
+      <w:pPr>
+        <w:rPr>
+          <w:sz w:val="32"/>
+          <w:szCs w:val="32"/>
+        </w:rPr>
+      </w:pPr>
+    </w:p>
+    <w:p>
+      <w:pPr>
+        <w:rPr>
+          <w:sz w:val="32"/>
+          <w:szCs w:val="32"/>
+        </w:rPr>
+      </w:pPr>
+    </w:p>
+    <w:p>
+      <w:pPr>
+        <w:rPr>
+          <w:sz w:val="32"/>
+          <w:szCs w:val="32"/>
+        </w:rPr>
+      </w:pPr>
+    </w:p>
+    <w:p>
+      <w:pPr>
+        <w:rPr>
+          <w:sz w:val="32"/>
+          <w:szCs w:val="32"/>
+        </w:rPr>
+      </w:pPr>
+    </w:p>
+    <w:p>
+      <w:pPr>
+        <w:rPr>
+          <w:sz w:val="32"/>
+          <w:szCs w:val="32"/>
+        </w:rPr>
+      </w:pPr>
+    </w:p>
+    <w:p>
+      <w:pPr>
+        <w:rPr>
+          <w:sz w:val="32"/>
+          <w:szCs w:val="32"/>
+        </w:rPr>
+      </w:pPr>
+    </w:p>
+    <w:p>
+      <w:pPr>
+        <w:rPr>
+          <w:sz w:val="32"/>
+          <w:szCs w:val="32"/>
+        </w:rPr>
+      </w:pPr>
+    </w:p>
+    <w:p>
+      <w:pPr>
+        <w:rPr>
+          <w:sz w:val="32"/>
+          <w:szCs w:val="32"/>
+        </w:rPr>
+      </w:pPr>
+    </w:p>
+    <w:p>
+      <w:pPr>
+        <w:rPr>
+          <w:sz w:val="32"/>
+          <w:szCs w:val="32"/>
+        </w:rPr>
+      </w:pPr>
+    </w:p>
+    <w:p>
+      <w:pPr>
+        <w:rPr>
+          <w:sz w:val="32"/>
+          <w:szCs w:val="32"/>
+        </w:rPr>
+      </w:pPr>
+    </w:p>
+    <w:p>
+      <w:pPr>
+        <w:rPr>
+          <w:sz w:val="32"/>
+          <w:szCs w:val="32"/>
+        </w:rPr>
+      </w:pPr>
     </w:p>
     <w:sectPr>
       <w:pgSz w:w="12240" w:h="15840"/>

</xml_diff>